<commit_message>
Update ORDEN DE CAPITULOS TESIS.docx
</commit_message>
<xml_diff>
--- a/ORDEN DE CAPITULOS TESIS.docx
+++ b/ORDEN DE CAPITULOS TESIS.docx
@@ -265,6 +265,15 @@
         </w:rPr>
         <w:t xml:space="preserve">Observación y palabra como herramientas fundamentales a la hora de ejercer la práctica. Como desde la experiencia se construye una práctica y un proyecto. </w:t>
       </w:r>
+      <w:r>
+        <w:rPr>
+          <w:i/>
+          <w:lang w:val="es-AR"/>
+        </w:rPr>
+        <w:t>CONCEPTO POLITICO DE TERNURA</w:t>
+      </w:r>
+      <w:bookmarkStart w:id="0" w:name="_GoBack"/>
+      <w:bookmarkEnd w:id="0"/>
     </w:p>
     <w:p>
       <w:pPr>
@@ -575,8 +584,6 @@
         </w:rPr>
         <w:t xml:space="preserve">“de ser un pimento a una libélula” </w:t>
       </w:r>
-      <w:bookmarkStart w:id="0" w:name="_GoBack"/>
-      <w:bookmarkEnd w:id="0"/>
     </w:p>
     <w:sectPr>
       <w:pgSz w:w="12240" w:h="15840"/>

</xml_diff>